<commit_message>
aula de Ptcc - ideias
</commit_message>
<xml_diff>
--- a/2° Módulo/PTCC - Planejamento Trabalho Conclusão de Curso/Pesquisa_18_02_2026/Isaias_Rocha_Pesquisa_01_MercadoDeTI_18.02.2026.docx
+++ b/2° Módulo/PTCC - Planejamento Trabalho Conclusão de Curso/Pesquisa_18_02_2026/Isaias_Rocha_Pesquisa_01_MercadoDeTI_18.02.2026.docx
@@ -1,6 +1,6 @@
 
 <file path=word/document.xml><?xml version="1.0" encoding="utf-8"?>
-<w:document xmlns:wpc="http://schemas.microsoft.com/office/word/2010/wordprocessingCanvas" xmlns:cx="http://schemas.microsoft.com/office/drawing/2014/chartex" xmlns:cx1="http://schemas.microsoft.com/office/drawing/2015/9/8/chartex" xmlns:mc="http://schemas.openxmlformats.org/markup-compatibility/2006" xmlns:o="urn:schemas-microsoft-com:office:office" xmlns:r="http://schemas.openxmlformats.org/officeDocument/2006/relationships" xmlns:m="http://schemas.openxmlformats.org/officeDocument/2006/math" xmlns:v="urn:schemas-microsoft-com:vml" xmlns:wp14="http://schemas.microsoft.com/office/word/2010/wordprocessingDrawing" xmlns:wp="http://schemas.openxmlformats.org/drawingml/2006/wordprocessingDrawing" xmlns:w10="urn:schemas-microsoft-com:office:word" xmlns:w="http://schemas.openxmlformats.org/wordprocessingml/2006/main" xmlns:w14="http://schemas.microsoft.com/office/word/2010/wordml" xmlns:w15="http://schemas.microsoft.com/office/word/2012/wordml" xmlns:w16se="http://schemas.microsoft.com/office/word/2015/wordml/symex" xmlns:wpg="http://schemas.microsoft.com/office/word/2010/wordprocessingGroup" xmlns:wpi="http://schemas.microsoft.com/office/word/2010/wordprocessingInk" xmlns:wne="http://schemas.microsoft.com/office/word/2006/wordml" xmlns:wps="http://schemas.microsoft.com/office/word/2010/wordprocessingShape" mc:Ignorable="w14 w15 w16se wp14">
+<w:document xmlns:wpc="http://schemas.microsoft.com/office/word/2010/wordprocessingCanvas" xmlns:cx="http://schemas.microsoft.com/office/drawing/2014/chartex" xmlns:cx1="http://schemas.microsoft.com/office/drawing/2015/9/8/chartex" xmlns:cx2="http://schemas.microsoft.com/office/drawing/2015/10/21/chartex" xmlns:cx3="http://schemas.microsoft.com/office/drawing/2016/5/9/chartex" xmlns:cx4="http://schemas.microsoft.com/office/drawing/2016/5/10/chartex" xmlns:cx5="http://schemas.microsoft.com/office/drawing/2016/5/11/chartex" xmlns:cx6="http://schemas.microsoft.com/office/drawing/2016/5/12/chartex" xmlns:cx7="http://schemas.microsoft.com/office/drawing/2016/5/13/chartex" xmlns:cx8="http://schemas.microsoft.com/office/drawing/2016/5/14/chartex" xmlns:mc="http://schemas.openxmlformats.org/markup-compatibility/2006" xmlns:aink="http://schemas.microsoft.com/office/drawing/2016/ink" xmlns:am3d="http://schemas.microsoft.com/office/drawing/2017/model3d" xmlns:o="urn:schemas-microsoft-com:office:office" xmlns:oel="http://schemas.microsoft.com/office/2019/extlst" xmlns:r="http://schemas.openxmlformats.org/officeDocument/2006/relationships" xmlns:m="http://schemas.openxmlformats.org/officeDocument/2006/math" xmlns:v="urn:schemas-microsoft-com:vml" xmlns:wp14="http://schemas.microsoft.com/office/word/2010/wordprocessingDrawing" xmlns:wp="http://schemas.openxmlformats.org/drawingml/2006/wordprocessingDrawing" xmlns:w10="urn:schemas-microsoft-com:office:word" xmlns:w="http://schemas.openxmlformats.org/wordprocessingml/2006/main" xmlns:w14="http://schemas.microsoft.com/office/word/2010/wordml" xmlns:w15="http://schemas.microsoft.com/office/word/2012/wordml" xmlns:w16cex="http://schemas.microsoft.com/office/word/2018/wordml/cex" xmlns:w16cid="http://schemas.microsoft.com/office/word/2016/wordml/cid" xmlns:w16="http://schemas.microsoft.com/office/word/2018/wordml" xmlns:w16sdtdh="http://schemas.microsoft.com/office/word/2020/wordml/sdtdatahash" xmlns:w16se="http://schemas.microsoft.com/office/word/2015/wordml/symex" xmlns:wpg="http://schemas.microsoft.com/office/word/2010/wordprocessingGroup" xmlns:wpi="http://schemas.microsoft.com/office/word/2010/wordprocessingInk" xmlns:wne="http://schemas.microsoft.com/office/word/2006/wordml" xmlns:wps="http://schemas.microsoft.com/office/word/2010/wordprocessingShape" mc:Ignorable="w14 w15 w16se w16cid w16 w16cex w16sdtdh wp14">
   <w:body>
     <w:p>
       <w:pPr>
@@ -1355,47 +1355,7 @@
           <w:sz w:val="24"/>
           <w:szCs w:val="24"/>
         </w:rPr>
-        <w:t xml:space="preserve"> Jobs </w:t>
-      </w:r>
-      <w:proofErr w:type="spellStart"/>
-      <w:r>
-        <w:rPr>
-          <w:rFonts w:ascii="Arial" w:hAnsi="Arial" w:cs="Arial"/>
-          <w:i/>
-          <w:sz w:val="24"/>
-          <w:szCs w:val="24"/>
-        </w:rPr>
-        <w:t>Report</w:t>
-      </w:r>
-      <w:proofErr w:type="spellEnd"/>
-      <w:r>
-        <w:rPr>
-          <w:rFonts w:ascii="Arial" w:hAnsi="Arial" w:cs="Arial"/>
-          <w:i/>
-          <w:sz w:val="24"/>
-          <w:szCs w:val="24"/>
-        </w:rPr>
-        <w:t xml:space="preserve"> 2023, do World </w:t>
-      </w:r>
-      <w:proofErr w:type="spellStart"/>
-      <w:r>
-        <w:rPr>
-          <w:rFonts w:ascii="Arial" w:hAnsi="Arial" w:cs="Arial"/>
-          <w:i/>
-          <w:sz w:val="24"/>
-          <w:szCs w:val="24"/>
-        </w:rPr>
-        <w:t>Economic</w:t>
-      </w:r>
-      <w:proofErr w:type="spellEnd"/>
-      <w:r>
-        <w:rPr>
-          <w:rFonts w:ascii="Arial" w:hAnsi="Arial" w:cs="Arial"/>
-          <w:i/>
-          <w:sz w:val="24"/>
-          <w:szCs w:val="24"/>
-        </w:rPr>
-        <w:t xml:space="preserve"> </w:t>
+        <w:t xml:space="preserve"> Jobs Report 2023, do World Economic </w:t>
       </w:r>
       <w:proofErr w:type="spellStart"/>
       <w:r>
@@ -1739,7 +1699,7 @@
           <w:sz w:val="24"/>
           <w:szCs w:val="24"/>
         </w:rPr>
-        <w:t xml:space="preserve"> Jobs </w:t>
+        <w:t xml:space="preserve"> Jobs Report 2023, do World Economic </w:t>
       </w:r>
       <w:proofErr w:type="spellStart"/>
       <w:r>
@@ -1749,52 +1709,12 @@
           <w:sz w:val="24"/>
           <w:szCs w:val="24"/>
         </w:rPr>
-        <w:t>Report</w:t>
+        <w:t>Forum</w:t>
       </w:r>
       <w:proofErr w:type="spellEnd"/>
       <w:r>
         <w:rPr>
           <w:rFonts w:ascii="Arial" w:hAnsi="Arial" w:cs="Arial"/>
-          <w:i/>
-          <w:sz w:val="24"/>
-          <w:szCs w:val="24"/>
-        </w:rPr>
-        <w:t xml:space="preserve"> 2023, do World </w:t>
-      </w:r>
-      <w:proofErr w:type="spellStart"/>
-      <w:r>
-        <w:rPr>
-          <w:rFonts w:ascii="Arial" w:hAnsi="Arial" w:cs="Arial"/>
-          <w:i/>
-          <w:sz w:val="24"/>
-          <w:szCs w:val="24"/>
-        </w:rPr>
-        <w:t>Economic</w:t>
-      </w:r>
-      <w:proofErr w:type="spellEnd"/>
-      <w:r>
-        <w:rPr>
-          <w:rFonts w:ascii="Arial" w:hAnsi="Arial" w:cs="Arial"/>
-          <w:i/>
-          <w:sz w:val="24"/>
-          <w:szCs w:val="24"/>
-        </w:rPr>
-        <w:t xml:space="preserve"> </w:t>
-      </w:r>
-      <w:proofErr w:type="spellStart"/>
-      <w:r>
-        <w:rPr>
-          <w:rFonts w:ascii="Arial" w:hAnsi="Arial" w:cs="Arial"/>
-          <w:i/>
-          <w:sz w:val="24"/>
-          <w:szCs w:val="24"/>
-        </w:rPr>
-        <w:t>Forum</w:t>
-      </w:r>
-      <w:proofErr w:type="spellEnd"/>
-      <w:r>
-        <w:rPr>
-          <w:rFonts w:ascii="Arial" w:hAnsi="Arial" w:cs="Arial"/>
           <w:sz w:val="24"/>
           <w:szCs w:val="24"/>
         </w:rPr>
@@ -1817,25 +1737,7 @@
           <w:sz w:val="24"/>
           <w:szCs w:val="24"/>
         </w:rPr>
-        <w:t xml:space="preserve">- Inteligência Artificial e </w:t>
-      </w:r>
-      <w:proofErr w:type="spellStart"/>
-      <w:r>
-        <w:rPr>
-          <w:rFonts w:ascii="Arial" w:hAnsi="Arial" w:cs="Arial"/>
-          <w:sz w:val="24"/>
-          <w:szCs w:val="24"/>
-        </w:rPr>
-        <w:t>Machine</w:t>
-      </w:r>
-      <w:proofErr w:type="spellEnd"/>
-      <w:r>
-        <w:rPr>
-          <w:rFonts w:ascii="Arial" w:hAnsi="Arial" w:cs="Arial"/>
-          <w:sz w:val="24"/>
-          <w:szCs w:val="24"/>
-        </w:rPr>
-        <w:t xml:space="preserve"> Learning</w:t>
+        <w:t>- Inteligência Artificial e Machine Learning</w:t>
       </w:r>
     </w:p>
     <w:p>
@@ -1873,18 +1775,8 @@
           <w:sz w:val="24"/>
           <w:szCs w:val="24"/>
         </w:rPr>
-        <w:t xml:space="preserve">- </w:t>
-      </w:r>
-      <w:proofErr w:type="spellStart"/>
-      <w:r>
-        <w:rPr>
-          <w:rFonts w:ascii="Arial" w:hAnsi="Arial" w:cs="Arial"/>
-          <w:sz w:val="24"/>
-          <w:szCs w:val="24"/>
-        </w:rPr>
-        <w:t>Cibersegurança</w:t>
-      </w:r>
-      <w:proofErr w:type="spellEnd"/>
+        <w:t>- Cibersegurança</w:t>
+      </w:r>
     </w:p>
     <w:p>
       <w:pPr>
@@ -2225,7 +2117,7 @@
           <w:sz w:val="24"/>
           <w:szCs w:val="24"/>
         </w:rPr>
-        <w:t xml:space="preserve">World </w:t>
+        <w:t xml:space="preserve">World Economic </w:t>
       </w:r>
       <w:proofErr w:type="spellStart"/>
       <w:r>
@@ -2235,7 +2127,7 @@
           <w:sz w:val="24"/>
           <w:szCs w:val="24"/>
         </w:rPr>
-        <w:t>Economic</w:t>
+        <w:t>Forum</w:t>
       </w:r>
       <w:proofErr w:type="spellEnd"/>
       <w:r>
@@ -2245,26 +2137,6 @@
           <w:sz w:val="24"/>
           <w:szCs w:val="24"/>
         </w:rPr>
-        <w:t xml:space="preserve"> </w:t>
-      </w:r>
-      <w:proofErr w:type="spellStart"/>
-      <w:r>
-        <w:rPr>
-          <w:rFonts w:ascii="Arial" w:hAnsi="Arial" w:cs="Arial"/>
-          <w:i/>
-          <w:sz w:val="24"/>
-          <w:szCs w:val="24"/>
-        </w:rPr>
-        <w:t>Forum</w:t>
-      </w:r>
-      <w:proofErr w:type="spellEnd"/>
-      <w:r>
-        <w:rPr>
-          <w:rFonts w:ascii="Arial" w:hAnsi="Arial" w:cs="Arial"/>
-          <w:i/>
-          <w:sz w:val="24"/>
-          <w:szCs w:val="24"/>
-        </w:rPr>
         <w:t xml:space="preserve"> (2023)</w:t>
       </w:r>
       <w:r>
@@ -2292,25 +2164,7 @@
           <w:sz w:val="24"/>
           <w:szCs w:val="24"/>
         </w:rPr>
-        <w:t xml:space="preserve">- Inteligência Artificial e </w:t>
-      </w:r>
-      <w:proofErr w:type="spellStart"/>
-      <w:r>
-        <w:rPr>
-          <w:rFonts w:ascii="Arial" w:hAnsi="Arial" w:cs="Arial"/>
-          <w:sz w:val="24"/>
-          <w:szCs w:val="24"/>
-        </w:rPr>
-        <w:t>Machine</w:t>
-      </w:r>
-      <w:proofErr w:type="spellEnd"/>
-      <w:r>
-        <w:rPr>
-          <w:rFonts w:ascii="Arial" w:hAnsi="Arial" w:cs="Arial"/>
-          <w:sz w:val="24"/>
-          <w:szCs w:val="24"/>
-        </w:rPr>
-        <w:t xml:space="preserve"> Learning</w:t>
+        <w:t>- Inteligência Artificial e Machine Learning</w:t>
       </w:r>
     </w:p>
     <w:p>
@@ -2348,18 +2202,8 @@
           <w:sz w:val="24"/>
           <w:szCs w:val="24"/>
         </w:rPr>
-        <w:t xml:space="preserve">- </w:t>
-      </w:r>
-      <w:proofErr w:type="spellStart"/>
-      <w:r>
-        <w:rPr>
-          <w:rFonts w:ascii="Arial" w:hAnsi="Arial" w:cs="Arial"/>
-          <w:sz w:val="24"/>
-          <w:szCs w:val="24"/>
-        </w:rPr>
-        <w:t>Cibersegurança</w:t>
-      </w:r>
-      <w:proofErr w:type="spellEnd"/>
+        <w:t>- Cibersegurança</w:t>
+      </w:r>
     </w:p>
     <w:p>
       <w:pPr>
@@ -2428,50 +2272,6 @@
         </w:rPr>
         <w:t>O relatório destaca que a digitalização das economias tem aumentado a procura por soluções tecnológicas capazes de melhorar produtividade, segurança e inovação.</w:t>
       </w:r>
-    </w:p>
-    <w:p>
-      <w:pPr>
-        <w:pStyle w:val="PargrafodaLista"/>
-        <w:spacing w:line="360" w:lineRule="auto"/>
-        <w:ind w:firstLine="696"/>
-        <w:rPr>
-          <w:rFonts w:cs="Arial"/>
-          <w:szCs w:val="24"/>
-        </w:rPr>
-      </w:pPr>
-    </w:p>
-    <w:p>
-      <w:pPr>
-        <w:pStyle w:val="PargrafodaLista"/>
-        <w:spacing w:line="360" w:lineRule="auto"/>
-        <w:ind w:firstLine="696"/>
-        <w:rPr>
-          <w:rFonts w:cs="Arial"/>
-          <w:szCs w:val="24"/>
-        </w:rPr>
-      </w:pPr>
-    </w:p>
-    <w:p>
-      <w:pPr>
-        <w:pStyle w:val="PargrafodaLista"/>
-        <w:spacing w:line="360" w:lineRule="auto"/>
-        <w:ind w:firstLine="696"/>
-        <w:rPr>
-          <w:rFonts w:cs="Arial"/>
-          <w:szCs w:val="24"/>
-        </w:rPr>
-      </w:pPr>
-    </w:p>
-    <w:p>
-      <w:pPr>
-        <w:pStyle w:val="PargrafodaLista"/>
-        <w:spacing w:line="360" w:lineRule="auto"/>
-        <w:ind w:firstLine="696"/>
-        <w:rPr>
-          <w:rFonts w:cs="Arial"/>
-          <w:szCs w:val="24"/>
-        </w:rPr>
-      </w:pPr>
     </w:p>
     <w:p>
       <w:pPr>
@@ -2559,23 +2359,7 @@
           <w:sz w:val="24"/>
           <w:szCs w:val="24"/>
         </w:rPr>
-        <w:t xml:space="preserve">No Brasil, as carreiras com maior número de profissionais são as ligadas ao desenvolvimento de </w:t>
-      </w:r>
-      <w:r>
-        <w:rPr>
-          <w:rFonts w:ascii="Arial" w:hAnsi="Arial" w:cs="Arial"/>
-          <w:sz w:val="24"/>
-          <w:szCs w:val="24"/>
-        </w:rPr>
-        <w:t xml:space="preserve">software e análise de sistemas. </w:t>
-      </w:r>
-      <w:r>
-        <w:rPr>
-          <w:rFonts w:ascii="Arial" w:hAnsi="Arial" w:cs="Arial"/>
-          <w:sz w:val="24"/>
-          <w:szCs w:val="24"/>
-        </w:rPr>
-        <w:t xml:space="preserve">Segundo dados </w:t>
+        <w:t xml:space="preserve">No Brasil, as carreiras com maior número de profissionais são as ligadas ao desenvolvimento de software e análise de sistemas. Segundo dados </w:t>
       </w:r>
       <w:r>
         <w:rPr>
@@ -2660,6 +2444,7 @@
           <w:sz w:val="24"/>
           <w:szCs w:val="24"/>
         </w:rPr>
+        <w:lastRenderedPageBreak/>
         <w:t xml:space="preserve">- </w:t>
       </w:r>
       <w:r>
@@ -2744,7 +2529,137 @@
           <w:sz w:val="24"/>
           <w:szCs w:val="24"/>
         </w:rPr>
-        <w:t xml:space="preserve">- Especialista em </w:t>
+        <w:t>- Especialista em Cibersegurança</w:t>
+      </w:r>
+    </w:p>
+    <w:p>
+      <w:pPr>
+        <w:spacing w:line="360" w:lineRule="auto"/>
+        <w:ind w:firstLine="851"/>
+        <w:rPr>
+          <w:rFonts w:ascii="Arial" w:hAnsi="Arial" w:cs="Arial"/>
+          <w:sz w:val="24"/>
+          <w:szCs w:val="24"/>
+        </w:rPr>
+      </w:pPr>
+      <w:r>
+        <w:rPr>
+          <w:rFonts w:ascii="Arial" w:hAnsi="Arial" w:cs="Arial"/>
+          <w:sz w:val="24"/>
+          <w:szCs w:val="24"/>
+        </w:rPr>
+        <w:t>- Cientista de Dados</w:t>
+      </w:r>
+    </w:p>
+    <w:p>
+      <w:pPr>
+        <w:spacing w:line="360" w:lineRule="auto"/>
+        <w:ind w:firstLine="851"/>
+        <w:rPr>
+          <w:rFonts w:ascii="Arial" w:hAnsi="Arial" w:cs="Arial"/>
+          <w:sz w:val="24"/>
+          <w:szCs w:val="24"/>
+        </w:rPr>
+      </w:pPr>
+      <w:r>
+        <w:rPr>
+          <w:rFonts w:ascii="Arial" w:hAnsi="Arial" w:cs="Arial"/>
+          <w:sz w:val="24"/>
+          <w:szCs w:val="24"/>
+        </w:rPr>
+        <w:t>-</w:t>
+      </w:r>
+      <w:r>
+        <w:rPr>
+          <w:rFonts w:ascii="Arial" w:hAnsi="Arial" w:cs="Arial"/>
+          <w:sz w:val="24"/>
+          <w:szCs w:val="24"/>
+        </w:rPr>
+        <w:t xml:space="preserve"> </w:t>
+      </w:r>
+      <w:r>
+        <w:rPr>
+          <w:rFonts w:ascii="Arial" w:hAnsi="Arial" w:cs="Arial"/>
+          <w:sz w:val="24"/>
+          <w:szCs w:val="24"/>
+        </w:rPr>
+        <w:t>Engenh</w:t>
+      </w:r>
+      <w:r>
+        <w:rPr>
+          <w:rFonts w:ascii="Arial" w:hAnsi="Arial" w:cs="Arial"/>
+          <w:sz w:val="24"/>
+          <w:szCs w:val="24"/>
+        </w:rPr>
+        <w:t>eiro de Inteligência Artificial</w:t>
+      </w:r>
+    </w:p>
+    <w:p>
+      <w:pPr>
+        <w:spacing w:line="360" w:lineRule="auto"/>
+        <w:ind w:firstLine="851"/>
+        <w:rPr>
+          <w:rFonts w:ascii="Arial" w:hAnsi="Arial" w:cs="Arial"/>
+          <w:sz w:val="24"/>
+          <w:szCs w:val="24"/>
+        </w:rPr>
+      </w:pPr>
+    </w:p>
+    <w:p>
+      <w:pPr>
+        <w:spacing w:line="360" w:lineRule="auto"/>
+        <w:ind w:firstLine="851"/>
+        <w:rPr>
+          <w:rFonts w:ascii="Arial" w:hAnsi="Arial" w:cs="Arial"/>
+          <w:sz w:val="24"/>
+          <w:szCs w:val="24"/>
+        </w:rPr>
+      </w:pPr>
+      <w:r>
+        <w:rPr>
+          <w:rFonts w:ascii="Arial" w:hAnsi="Arial" w:cs="Arial"/>
+          <w:sz w:val="24"/>
+          <w:szCs w:val="24"/>
+        </w:rPr>
+        <w:t>P</w:t>
+      </w:r>
+      <w:r>
+        <w:rPr>
+          <w:rFonts w:ascii="Arial" w:hAnsi="Arial" w:cs="Arial"/>
+          <w:sz w:val="24"/>
+          <w:szCs w:val="24"/>
+        </w:rPr>
+        <w:t>ossuem menor número de profissionais registrados, mas apresentam crescimento acelerado e déficit de mão de obra qualificada, conforme dados do Observatório Nacional da Indústria (2023), vinculado à Confederação Nacional da Indústria.</w:t>
+      </w:r>
+    </w:p>
+    <w:p>
+      <w:pPr>
+        <w:spacing w:line="360" w:lineRule="auto"/>
+        <w:ind w:left="1416"/>
+        <w:rPr>
+          <w:rFonts w:ascii="Arial" w:hAnsi="Arial" w:cs="Arial"/>
+          <w:sz w:val="24"/>
+          <w:szCs w:val="24"/>
+        </w:rPr>
+      </w:pPr>
+    </w:p>
+    <w:p>
+      <w:pPr>
+        <w:spacing w:line="360" w:lineRule="auto"/>
+        <w:ind w:firstLine="851"/>
+        <w:rPr>
+          <w:rFonts w:ascii="Arial" w:hAnsi="Arial" w:cs="Arial"/>
+          <w:sz w:val="24"/>
+          <w:szCs w:val="24"/>
+        </w:rPr>
+      </w:pPr>
+      <w:r>
+        <w:rPr>
+          <w:rFonts w:ascii="Arial" w:hAnsi="Arial" w:cs="Arial"/>
+          <w:sz w:val="24"/>
+          <w:szCs w:val="24"/>
+        </w:rPr>
+        <w:t xml:space="preserve">No cenário global, o relatório do World Economic </w:t>
       </w:r>
       <w:proofErr w:type="spellStart"/>
       <w:r>
@@ -2753,9 +2668,127 @@
           <w:sz w:val="24"/>
           <w:szCs w:val="24"/>
         </w:rPr>
-        <w:t>Cibersegurança</w:t>
+        <w:t>Forum</w:t>
       </w:r>
       <w:proofErr w:type="spellEnd"/>
+      <w:r>
+        <w:rPr>
+          <w:rFonts w:ascii="Arial" w:hAnsi="Arial" w:cs="Arial"/>
+          <w:sz w:val="24"/>
+          <w:szCs w:val="24"/>
+        </w:rPr>
+        <w:t xml:space="preserve"> (2023) indica que as funções com maior número de profissionais continuam sendo:</w:t>
+      </w:r>
+    </w:p>
+    <w:p>
+      <w:pPr>
+        <w:spacing w:line="360" w:lineRule="auto"/>
+        <w:rPr>
+          <w:rFonts w:ascii="Arial" w:hAnsi="Arial" w:cs="Arial"/>
+          <w:sz w:val="24"/>
+          <w:szCs w:val="24"/>
+        </w:rPr>
+      </w:pPr>
+    </w:p>
+    <w:p>
+      <w:pPr>
+        <w:spacing w:line="360" w:lineRule="auto"/>
+        <w:ind w:left="1416" w:hanging="565"/>
+        <w:rPr>
+          <w:rFonts w:ascii="Arial" w:hAnsi="Arial" w:cs="Arial"/>
+          <w:sz w:val="24"/>
+          <w:szCs w:val="24"/>
+        </w:rPr>
+      </w:pPr>
+      <w:r>
+        <w:rPr>
+          <w:rFonts w:ascii="Arial" w:hAnsi="Arial" w:cs="Arial"/>
+          <w:sz w:val="24"/>
+          <w:szCs w:val="24"/>
+        </w:rPr>
+        <w:t xml:space="preserve">- </w:t>
+      </w:r>
+      <w:r>
+        <w:rPr>
+          <w:rFonts w:ascii="Arial" w:hAnsi="Arial" w:cs="Arial"/>
+          <w:sz w:val="24"/>
+          <w:szCs w:val="24"/>
+        </w:rPr>
+        <w:t>Desenvolvedores de Software</w:t>
+      </w:r>
+    </w:p>
+    <w:p>
+      <w:pPr>
+        <w:spacing w:line="360" w:lineRule="auto"/>
+        <w:ind w:left="1416" w:hanging="565"/>
+        <w:rPr>
+          <w:rFonts w:ascii="Arial" w:hAnsi="Arial" w:cs="Arial"/>
+          <w:sz w:val="24"/>
+          <w:szCs w:val="24"/>
+        </w:rPr>
+      </w:pPr>
+      <w:r>
+        <w:rPr>
+          <w:rFonts w:ascii="Arial" w:hAnsi="Arial" w:cs="Arial"/>
+          <w:sz w:val="24"/>
+          <w:szCs w:val="24"/>
+        </w:rPr>
+        <w:t xml:space="preserve">- </w:t>
+      </w:r>
+      <w:r>
+        <w:rPr>
+          <w:rFonts w:ascii="Arial" w:hAnsi="Arial" w:cs="Arial"/>
+          <w:sz w:val="24"/>
+          <w:szCs w:val="24"/>
+        </w:rPr>
+        <w:t>Especi</w:t>
+      </w:r>
+      <w:r>
+        <w:rPr>
+          <w:rFonts w:ascii="Arial" w:hAnsi="Arial" w:cs="Arial"/>
+          <w:sz w:val="24"/>
+          <w:szCs w:val="24"/>
+        </w:rPr>
+        <w:t>alistas em Infraestrutura de TI</w:t>
+      </w:r>
+    </w:p>
+    <w:p>
+      <w:pPr>
+        <w:spacing w:line="360" w:lineRule="auto"/>
+        <w:ind w:left="1416" w:hanging="565"/>
+        <w:rPr>
+          <w:rFonts w:ascii="Arial" w:hAnsi="Arial" w:cs="Arial"/>
+          <w:sz w:val="24"/>
+          <w:szCs w:val="24"/>
+        </w:rPr>
+      </w:pPr>
+      <w:r>
+        <w:rPr>
+          <w:rFonts w:ascii="Arial" w:hAnsi="Arial" w:cs="Arial"/>
+          <w:sz w:val="24"/>
+          <w:szCs w:val="24"/>
+        </w:rPr>
+        <w:t xml:space="preserve">- </w:t>
+      </w:r>
+      <w:r>
+        <w:rPr>
+          <w:rFonts w:ascii="Arial" w:hAnsi="Arial" w:cs="Arial"/>
+          <w:sz w:val="24"/>
+          <w:szCs w:val="24"/>
+        </w:rPr>
+        <w:t>Suporte Técnico</w:t>
+      </w:r>
+    </w:p>
+    <w:p>
+      <w:pPr>
+        <w:spacing w:line="360" w:lineRule="auto"/>
+        <w:ind w:left="1416"/>
+        <w:rPr>
+          <w:rFonts w:ascii="Arial" w:hAnsi="Arial" w:cs="Arial"/>
+          <w:sz w:val="24"/>
+          <w:szCs w:val="24"/>
+        </w:rPr>
+      </w:pPr>
     </w:p>
     <w:p>
       <w:pPr>
@@ -2773,8 +2806,19 @@
           <w:sz w:val="24"/>
           <w:szCs w:val="24"/>
         </w:rPr>
-        <w:t>- Cientista de Dados</w:t>
-      </w:r>
+        <w:t>Entretanto, as funções com menor oferta de profissionais e maior crescimento projetado são:</w:t>
+      </w:r>
+    </w:p>
+    <w:p>
+      <w:pPr>
+        <w:spacing w:line="360" w:lineRule="auto"/>
+        <w:ind w:left="1416"/>
+        <w:rPr>
+          <w:rFonts w:ascii="Arial" w:hAnsi="Arial" w:cs="Arial"/>
+          <w:sz w:val="24"/>
+          <w:szCs w:val="24"/>
+        </w:rPr>
+      </w:pPr>
     </w:p>
     <w:p>
       <w:pPr>
@@ -2792,31 +2836,23 @@
           <w:sz w:val="24"/>
           <w:szCs w:val="24"/>
         </w:rPr>
-        <w:t>-</w:t>
-      </w:r>
-      <w:r>
-        <w:rPr>
-          <w:rFonts w:ascii="Arial" w:hAnsi="Arial" w:cs="Arial"/>
-          <w:sz w:val="24"/>
-          <w:szCs w:val="24"/>
-        </w:rPr>
-        <w:t xml:space="preserve"> </w:t>
-      </w:r>
-      <w:r>
-        <w:rPr>
-          <w:rFonts w:ascii="Arial" w:hAnsi="Arial" w:cs="Arial"/>
-          <w:sz w:val="24"/>
-          <w:szCs w:val="24"/>
-        </w:rPr>
-        <w:t>Engenh</w:t>
-      </w:r>
-      <w:r>
-        <w:rPr>
-          <w:rFonts w:ascii="Arial" w:hAnsi="Arial" w:cs="Arial"/>
-          <w:sz w:val="24"/>
-          <w:szCs w:val="24"/>
-        </w:rPr>
-        <w:t>eiro de Inteligência Artificial</w:t>
+        <w:t xml:space="preserve">- </w:t>
+      </w:r>
+      <w:r>
+        <w:rPr>
+          <w:rFonts w:ascii="Arial" w:hAnsi="Arial" w:cs="Arial"/>
+          <w:sz w:val="24"/>
+          <w:szCs w:val="24"/>
+        </w:rPr>
+        <w:t>Especiali</w:t>
+      </w:r>
+      <w:r>
+        <w:rPr>
+          <w:rFonts w:ascii="Arial" w:hAnsi="Arial" w:cs="Arial"/>
+          <w:sz w:val="24"/>
+          <w:szCs w:val="24"/>
+        </w:rPr>
+        <w:t>stas em Inteligência Artificial</w:t>
       </w:r>
     </w:p>
     <w:p>
@@ -2829,220 +2865,6 @@
           <w:szCs w:val="24"/>
         </w:rPr>
       </w:pPr>
-    </w:p>
-    <w:p>
-      <w:pPr>
-        <w:spacing w:line="360" w:lineRule="auto"/>
-        <w:ind w:firstLine="851"/>
-        <w:rPr>
-          <w:rFonts w:ascii="Arial" w:hAnsi="Arial" w:cs="Arial"/>
-          <w:sz w:val="24"/>
-          <w:szCs w:val="24"/>
-        </w:rPr>
-      </w:pPr>
-      <w:r>
-        <w:rPr>
-          <w:rFonts w:ascii="Arial" w:hAnsi="Arial" w:cs="Arial"/>
-          <w:sz w:val="24"/>
-          <w:szCs w:val="24"/>
-        </w:rPr>
-        <w:t>P</w:t>
-      </w:r>
-      <w:r>
-        <w:rPr>
-          <w:rFonts w:ascii="Arial" w:hAnsi="Arial" w:cs="Arial"/>
-          <w:sz w:val="24"/>
-          <w:szCs w:val="24"/>
-        </w:rPr>
-        <w:t>ossuem menor número de profissionais registrados, mas apresentam crescimento acelerado e déficit de mão de obra qualificada, conforme dados do Observatório Nacional da Indústria (2023), vinculado à Confederação Nacional da Indústria.</w:t>
-      </w:r>
-    </w:p>
-    <w:p>
-      <w:pPr>
-        <w:spacing w:line="360" w:lineRule="auto"/>
-        <w:ind w:left="1416"/>
-        <w:rPr>
-          <w:rFonts w:ascii="Arial" w:hAnsi="Arial" w:cs="Arial"/>
-          <w:sz w:val="24"/>
-          <w:szCs w:val="24"/>
-        </w:rPr>
-      </w:pPr>
-    </w:p>
-    <w:p>
-      <w:pPr>
-        <w:spacing w:line="360" w:lineRule="auto"/>
-        <w:ind w:firstLine="851"/>
-        <w:rPr>
-          <w:rFonts w:ascii="Arial" w:hAnsi="Arial" w:cs="Arial"/>
-          <w:sz w:val="24"/>
-          <w:szCs w:val="24"/>
-        </w:rPr>
-      </w:pPr>
-      <w:r>
-        <w:rPr>
-          <w:rFonts w:ascii="Arial" w:hAnsi="Arial" w:cs="Arial"/>
-          <w:sz w:val="24"/>
-          <w:szCs w:val="24"/>
-        </w:rPr>
-        <w:t xml:space="preserve">No cenário global, o relatório do World </w:t>
-      </w:r>
-      <w:proofErr w:type="spellStart"/>
-      <w:r>
-        <w:rPr>
-          <w:rFonts w:ascii="Arial" w:hAnsi="Arial" w:cs="Arial"/>
-          <w:sz w:val="24"/>
-          <w:szCs w:val="24"/>
-        </w:rPr>
-        <w:t>Economic</w:t>
-      </w:r>
-      <w:proofErr w:type="spellEnd"/>
-      <w:r>
-        <w:rPr>
-          <w:rFonts w:ascii="Arial" w:hAnsi="Arial" w:cs="Arial"/>
-          <w:sz w:val="24"/>
-          <w:szCs w:val="24"/>
-        </w:rPr>
-        <w:t xml:space="preserve"> </w:t>
-      </w:r>
-      <w:proofErr w:type="spellStart"/>
-      <w:r>
-        <w:rPr>
-          <w:rFonts w:ascii="Arial" w:hAnsi="Arial" w:cs="Arial"/>
-          <w:sz w:val="24"/>
-          <w:szCs w:val="24"/>
-        </w:rPr>
-        <w:t>Forum</w:t>
-      </w:r>
-      <w:proofErr w:type="spellEnd"/>
-      <w:r>
-        <w:rPr>
-          <w:rFonts w:ascii="Arial" w:hAnsi="Arial" w:cs="Arial"/>
-          <w:sz w:val="24"/>
-          <w:szCs w:val="24"/>
-        </w:rPr>
-        <w:t xml:space="preserve"> (2023) indica que as funções com maior número de profissionais continuam sendo:</w:t>
-      </w:r>
-    </w:p>
-    <w:p>
-      <w:pPr>
-        <w:spacing w:line="360" w:lineRule="auto"/>
-        <w:rPr>
-          <w:rFonts w:ascii="Arial" w:hAnsi="Arial" w:cs="Arial"/>
-          <w:sz w:val="24"/>
-          <w:szCs w:val="24"/>
-        </w:rPr>
-      </w:pPr>
-    </w:p>
-    <w:p>
-      <w:pPr>
-        <w:spacing w:line="360" w:lineRule="auto"/>
-        <w:ind w:left="1416" w:hanging="565"/>
-        <w:rPr>
-          <w:rFonts w:ascii="Arial" w:hAnsi="Arial" w:cs="Arial"/>
-          <w:sz w:val="24"/>
-          <w:szCs w:val="24"/>
-        </w:rPr>
-      </w:pPr>
-      <w:r>
-        <w:rPr>
-          <w:rFonts w:ascii="Arial" w:hAnsi="Arial" w:cs="Arial"/>
-          <w:sz w:val="24"/>
-          <w:szCs w:val="24"/>
-        </w:rPr>
-        <w:t xml:space="preserve">- </w:t>
-      </w:r>
-      <w:r>
-        <w:rPr>
-          <w:rFonts w:ascii="Arial" w:hAnsi="Arial" w:cs="Arial"/>
-          <w:sz w:val="24"/>
-          <w:szCs w:val="24"/>
-        </w:rPr>
-        <w:t>Desenvolvedores de Software</w:t>
-      </w:r>
-    </w:p>
-    <w:p>
-      <w:pPr>
-        <w:spacing w:line="360" w:lineRule="auto"/>
-        <w:ind w:left="1416" w:hanging="565"/>
-        <w:rPr>
-          <w:rFonts w:ascii="Arial" w:hAnsi="Arial" w:cs="Arial"/>
-          <w:sz w:val="24"/>
-          <w:szCs w:val="24"/>
-        </w:rPr>
-      </w:pPr>
-      <w:r>
-        <w:rPr>
-          <w:rFonts w:ascii="Arial" w:hAnsi="Arial" w:cs="Arial"/>
-          <w:sz w:val="24"/>
-          <w:szCs w:val="24"/>
-        </w:rPr>
-        <w:t xml:space="preserve">- </w:t>
-      </w:r>
-      <w:r>
-        <w:rPr>
-          <w:rFonts w:ascii="Arial" w:hAnsi="Arial" w:cs="Arial"/>
-          <w:sz w:val="24"/>
-          <w:szCs w:val="24"/>
-        </w:rPr>
-        <w:t>Especi</w:t>
-      </w:r>
-      <w:r>
-        <w:rPr>
-          <w:rFonts w:ascii="Arial" w:hAnsi="Arial" w:cs="Arial"/>
-          <w:sz w:val="24"/>
-          <w:szCs w:val="24"/>
-        </w:rPr>
-        <w:t>alistas em Infraestrutura de TI</w:t>
-      </w:r>
-    </w:p>
-    <w:p>
-      <w:pPr>
-        <w:spacing w:line="360" w:lineRule="auto"/>
-        <w:ind w:left="1416" w:hanging="565"/>
-        <w:rPr>
-          <w:rFonts w:ascii="Arial" w:hAnsi="Arial" w:cs="Arial"/>
-          <w:sz w:val="24"/>
-          <w:szCs w:val="24"/>
-        </w:rPr>
-      </w:pPr>
-      <w:r>
-        <w:rPr>
-          <w:rFonts w:ascii="Arial" w:hAnsi="Arial" w:cs="Arial"/>
-          <w:sz w:val="24"/>
-          <w:szCs w:val="24"/>
-        </w:rPr>
-        <w:t xml:space="preserve">- </w:t>
-      </w:r>
-      <w:r>
-        <w:rPr>
-          <w:rFonts w:ascii="Arial" w:hAnsi="Arial" w:cs="Arial"/>
-          <w:sz w:val="24"/>
-          <w:szCs w:val="24"/>
-        </w:rPr>
-        <w:t>Suporte Técnico</w:t>
-      </w:r>
-    </w:p>
-    <w:p>
-      <w:pPr>
-        <w:spacing w:line="360" w:lineRule="auto"/>
-        <w:ind w:left="1416"/>
-        <w:rPr>
-          <w:rFonts w:ascii="Arial" w:hAnsi="Arial" w:cs="Arial"/>
-          <w:sz w:val="24"/>
-          <w:szCs w:val="24"/>
-        </w:rPr>
-      </w:pPr>
-    </w:p>
-    <w:p>
-      <w:pPr>
-        <w:spacing w:line="360" w:lineRule="auto"/>
-        <w:ind w:firstLine="851"/>
-        <w:rPr>
-          <w:rFonts w:ascii="Arial" w:hAnsi="Arial" w:cs="Arial"/>
-          <w:sz w:val="24"/>
-          <w:szCs w:val="24"/>
-        </w:rPr>
-      </w:pPr>
       <w:r>
         <w:rPr>
           <w:rFonts w:ascii="Arial" w:hAnsi="Arial" w:cs="Arial"/>
@@ -3050,71 +2872,6 @@
           <w:szCs w:val="24"/>
         </w:rPr>
         <w:lastRenderedPageBreak/>
-        <w:t>Entretanto, as funções com menor oferta de profissionais e maior crescimento projetado são:</w:t>
-      </w:r>
-    </w:p>
-    <w:p>
-      <w:pPr>
-        <w:spacing w:line="360" w:lineRule="auto"/>
-        <w:ind w:left="1416"/>
-        <w:rPr>
-          <w:rFonts w:ascii="Arial" w:hAnsi="Arial" w:cs="Arial"/>
-          <w:sz w:val="24"/>
-          <w:szCs w:val="24"/>
-        </w:rPr>
-      </w:pPr>
-    </w:p>
-    <w:p>
-      <w:pPr>
-        <w:spacing w:line="360" w:lineRule="auto"/>
-        <w:ind w:firstLine="851"/>
-        <w:rPr>
-          <w:rFonts w:ascii="Arial" w:hAnsi="Arial" w:cs="Arial"/>
-          <w:sz w:val="24"/>
-          <w:szCs w:val="24"/>
-        </w:rPr>
-      </w:pPr>
-      <w:r>
-        <w:rPr>
-          <w:rFonts w:ascii="Arial" w:hAnsi="Arial" w:cs="Arial"/>
-          <w:sz w:val="24"/>
-          <w:szCs w:val="24"/>
-        </w:rPr>
-        <w:t xml:space="preserve">- </w:t>
-      </w:r>
-      <w:r>
-        <w:rPr>
-          <w:rFonts w:ascii="Arial" w:hAnsi="Arial" w:cs="Arial"/>
-          <w:sz w:val="24"/>
-          <w:szCs w:val="24"/>
-        </w:rPr>
-        <w:t>Especiali</w:t>
-      </w:r>
-      <w:r>
-        <w:rPr>
-          <w:rFonts w:ascii="Arial" w:hAnsi="Arial" w:cs="Arial"/>
-          <w:sz w:val="24"/>
-          <w:szCs w:val="24"/>
-        </w:rPr>
-        <w:t>stas em Inteligência Artificial</w:t>
-      </w:r>
-    </w:p>
-    <w:p>
-      <w:pPr>
-        <w:spacing w:line="360" w:lineRule="auto"/>
-        <w:ind w:firstLine="851"/>
-        <w:rPr>
-          <w:rFonts w:ascii="Arial" w:hAnsi="Arial" w:cs="Arial"/>
-          <w:sz w:val="24"/>
-          <w:szCs w:val="24"/>
-        </w:rPr>
-      </w:pPr>
-      <w:r>
-        <w:rPr>
-          <w:rFonts w:ascii="Arial" w:hAnsi="Arial" w:cs="Arial"/>
-          <w:sz w:val="24"/>
-          <w:szCs w:val="24"/>
-        </w:rPr>
         <w:t xml:space="preserve">- </w:t>
       </w:r>
       <w:r>
@@ -3198,31 +2955,7 @@
           <w:sz w:val="24"/>
           <w:szCs w:val="24"/>
         </w:rPr>
-        <w:t xml:space="preserve">De acordo com sua pesquisa, quais são as principais habilidades que </w:t>
-      </w:r>
-      <w:proofErr w:type="gramStart"/>
-      <w:r>
-        <w:rPr>
-          <w:rStyle w:val="Ttulo1Char"/>
-          <w:rFonts w:ascii="Arial" w:hAnsi="Arial" w:cs="Arial"/>
-          <w:b/>
-          <w:color w:val="auto"/>
-          <w:sz w:val="24"/>
-          <w:szCs w:val="24"/>
-        </w:rPr>
-        <w:t>um(</w:t>
-      </w:r>
-      <w:proofErr w:type="gramEnd"/>
-      <w:r>
-        <w:rPr>
-          <w:rStyle w:val="Ttulo1Char"/>
-          <w:rFonts w:ascii="Arial" w:hAnsi="Arial" w:cs="Arial"/>
-          <w:b/>
-          <w:color w:val="auto"/>
-          <w:sz w:val="24"/>
-          <w:szCs w:val="24"/>
-        </w:rPr>
-        <w:t>a) profissional de TI deve ter?</w:t>
+        <w:t>De acordo com sua pesquisa, quais são as principais habilidades que um(a) profissional de TI deve ter?</w:t>
       </w:r>
       <w:bookmarkEnd w:id="3"/>
       <w:r>
@@ -3353,32 +3086,213 @@
           <w:i/>
           <w:szCs w:val="24"/>
         </w:rPr>
-        <w:t xml:space="preserve">d </w:t>
-      </w:r>
-      <w:proofErr w:type="spellStart"/>
+        <w:t>d Skills (habilidades técnicas),</w:t>
+      </w:r>
+      <w:r>
+        <w:rPr>
+          <w:rFonts w:cs="Arial"/>
+          <w:szCs w:val="24"/>
+        </w:rPr>
+        <w:t xml:space="preserve"> </w:t>
+      </w:r>
+      <w:r>
+        <w:rPr>
+          <w:rFonts w:cs="Arial"/>
+          <w:szCs w:val="24"/>
+        </w:rPr>
+        <w:t>s</w:t>
+      </w:r>
+      <w:r>
+        <w:rPr>
+          <w:rFonts w:cs="Arial"/>
+          <w:szCs w:val="24"/>
+        </w:rPr>
+        <w:t>ão conhecimentos específicos aprendidos por meio de</w:t>
+      </w:r>
+      <w:r>
+        <w:rPr>
+          <w:rFonts w:cs="Arial"/>
+          <w:szCs w:val="24"/>
+        </w:rPr>
+        <w:t xml:space="preserve"> cursos, treinamentos e prática, n</w:t>
+      </w:r>
+      <w:r>
+        <w:rPr>
+          <w:rFonts w:cs="Arial"/>
+          <w:szCs w:val="24"/>
+        </w:rPr>
+        <w:t>a área de TI, incluem:</w:t>
+      </w:r>
+    </w:p>
+    <w:p>
+      <w:pPr>
+        <w:pStyle w:val="PargrafodaLista"/>
+        <w:spacing w:line="360" w:lineRule="auto"/>
+        <w:rPr>
+          <w:rFonts w:cs="Arial"/>
+          <w:szCs w:val="24"/>
+        </w:rPr>
+      </w:pPr>
+    </w:p>
+    <w:p>
+      <w:pPr>
+        <w:pStyle w:val="PargrafodaLista"/>
+        <w:spacing w:line="360" w:lineRule="auto"/>
+        <w:ind w:firstLine="131"/>
+        <w:rPr>
+          <w:rFonts w:cs="Arial"/>
+          <w:szCs w:val="24"/>
+        </w:rPr>
+      </w:pPr>
+      <w:r>
+        <w:rPr>
+          <w:rFonts w:cs="Arial"/>
+          <w:szCs w:val="24"/>
+        </w:rPr>
+        <w:t xml:space="preserve">- </w:t>
+      </w:r>
+      <w:r>
+        <w:rPr>
+          <w:rFonts w:cs="Arial"/>
+          <w:szCs w:val="24"/>
+        </w:rPr>
+        <w:t>Programação</w:t>
+      </w:r>
+    </w:p>
+    <w:p>
+      <w:pPr>
+        <w:spacing w:line="360" w:lineRule="auto"/>
+        <w:ind w:left="143" w:firstLine="708"/>
+        <w:rPr>
+          <w:rFonts w:ascii="Arial" w:hAnsi="Arial" w:cs="Arial"/>
+          <w:sz w:val="24"/>
+          <w:szCs w:val="24"/>
+        </w:rPr>
+      </w:pPr>
+      <w:r>
+        <w:rPr>
+          <w:rFonts w:ascii="Arial" w:hAnsi="Arial" w:cs="Arial"/>
+          <w:sz w:val="24"/>
+          <w:szCs w:val="24"/>
+        </w:rPr>
+        <w:t xml:space="preserve">- </w:t>
+      </w:r>
+      <w:r>
+        <w:rPr>
+          <w:rFonts w:ascii="Arial" w:hAnsi="Arial" w:cs="Arial"/>
+          <w:sz w:val="24"/>
+          <w:szCs w:val="24"/>
+        </w:rPr>
+        <w:t>Uso de sistemas e ferramentas digitais</w:t>
+      </w:r>
+    </w:p>
+    <w:p>
+      <w:pPr>
+        <w:pStyle w:val="PargrafodaLista"/>
+        <w:spacing w:line="360" w:lineRule="auto"/>
+        <w:ind w:firstLine="131"/>
+        <w:rPr>
+          <w:rFonts w:cs="Arial"/>
+          <w:szCs w:val="24"/>
+        </w:rPr>
+      </w:pPr>
+      <w:r>
+        <w:rPr>
+          <w:rFonts w:cs="Arial"/>
+          <w:szCs w:val="24"/>
+        </w:rPr>
+        <w:t xml:space="preserve">- </w:t>
+      </w:r>
+      <w:r>
+        <w:rPr>
+          <w:rFonts w:cs="Arial"/>
+          <w:szCs w:val="24"/>
+        </w:rPr>
+        <w:t>Banco de dados</w:t>
+      </w:r>
+    </w:p>
+    <w:p>
+      <w:pPr>
+        <w:pStyle w:val="PargrafodaLista"/>
+        <w:spacing w:line="360" w:lineRule="auto"/>
+        <w:ind w:firstLine="131"/>
+        <w:rPr>
+          <w:rFonts w:cs="Arial"/>
+          <w:szCs w:val="24"/>
+        </w:rPr>
+      </w:pPr>
+      <w:r>
+        <w:rPr>
+          <w:rFonts w:cs="Arial"/>
+          <w:szCs w:val="24"/>
+        </w:rPr>
+        <w:t xml:space="preserve">- </w:t>
+      </w:r>
+      <w:r>
+        <w:rPr>
+          <w:rFonts w:cs="Arial"/>
+          <w:szCs w:val="24"/>
+        </w:rPr>
+        <w:t>Conhecime</w:t>
+      </w:r>
+      <w:r>
+        <w:rPr>
+          <w:rFonts w:cs="Arial"/>
+          <w:szCs w:val="24"/>
+        </w:rPr>
+        <w:t>nto em tecnologia e informática</w:t>
+      </w:r>
+    </w:p>
+    <w:p>
+      <w:pPr>
+        <w:pStyle w:val="PargrafodaLista"/>
+        <w:spacing w:line="360" w:lineRule="auto"/>
+        <w:rPr>
+          <w:rFonts w:cs="Arial"/>
+          <w:szCs w:val="24"/>
+        </w:rPr>
+      </w:pPr>
+    </w:p>
+    <w:p>
+      <w:pPr>
+        <w:pStyle w:val="PargrafodaLista"/>
+        <w:spacing w:line="360" w:lineRule="auto"/>
+        <w:ind w:left="0" w:firstLine="851"/>
+        <w:rPr>
+          <w:rFonts w:cs="Arial"/>
+          <w:szCs w:val="24"/>
+        </w:rPr>
+      </w:pPr>
+      <w:r>
+        <w:rPr>
+          <w:rFonts w:cs="Arial"/>
+          <w:szCs w:val="24"/>
+        </w:rPr>
+        <w:t xml:space="preserve">2) </w:t>
+      </w:r>
       <w:r>
         <w:rPr>
           <w:rFonts w:cs="Arial"/>
           <w:i/>
           <w:szCs w:val="24"/>
         </w:rPr>
-        <w:t>Skills</w:t>
-      </w:r>
-      <w:proofErr w:type="spellEnd"/>
+        <w:t>Soft S</w:t>
+      </w:r>
       <w:r>
         <w:rPr>
           <w:rFonts w:cs="Arial"/>
           <w:i/>
           <w:szCs w:val="24"/>
         </w:rPr>
-        <w:t xml:space="preserve"> (habilidades técnicas),</w:t>
-      </w:r>
-      <w:r>
-        <w:rPr>
-          <w:rFonts w:cs="Arial"/>
-          <w:szCs w:val="24"/>
-        </w:rPr>
-        <w:t xml:space="preserve"> </w:t>
+        <w:t>kills (habilidades comportamentais)</w:t>
+      </w:r>
+      <w:r>
+        <w:rPr>
+          <w:rFonts w:cs="Arial"/>
+          <w:i/>
+          <w:szCs w:val="24"/>
+        </w:rPr>
+        <w:t xml:space="preserve">, </w:t>
       </w:r>
       <w:r>
         <w:rPr>
@@ -3392,21 +3306,7 @@
           <w:rFonts w:cs="Arial"/>
           <w:szCs w:val="24"/>
         </w:rPr>
-        <w:t>ão conhecimentos específicos aprendidos por meio de</w:t>
-      </w:r>
-      <w:r>
-        <w:rPr>
-          <w:rFonts w:cs="Arial"/>
-          <w:szCs w:val="24"/>
-        </w:rPr>
-        <w:t xml:space="preserve"> cursos, treinamentos e prática, n</w:t>
-      </w:r>
-      <w:r>
-        <w:rPr>
-          <w:rFonts w:cs="Arial"/>
-          <w:szCs w:val="24"/>
-        </w:rPr>
-        <w:t>a área de TI, incluem:</w:t>
+        <w:t>ão competências relacionadas ao comportamento e à forma de agir no ambiente profissional. O site destaca como principais:</w:t>
       </w:r>
     </w:p>
     <w:p>
@@ -3423,7 +3323,7 @@
       <w:pPr>
         <w:pStyle w:val="PargrafodaLista"/>
         <w:spacing w:line="360" w:lineRule="auto"/>
-        <w:ind w:firstLine="131"/>
+        <w:ind w:left="0" w:firstLine="851"/>
         <w:rPr>
           <w:rFonts w:cs="Arial"/>
           <w:szCs w:val="24"/>
@@ -3441,41 +3341,39 @@
           <w:rFonts w:cs="Arial"/>
           <w:szCs w:val="24"/>
         </w:rPr>
-        <w:t>Programação</w:t>
-      </w:r>
-    </w:p>
-    <w:p>
-      <w:pPr>
-        <w:spacing w:line="360" w:lineRule="auto"/>
-        <w:ind w:left="143" w:firstLine="708"/>
-        <w:rPr>
-          <w:rFonts w:ascii="Arial" w:hAnsi="Arial" w:cs="Arial"/>
-          <w:sz w:val="24"/>
-          <w:szCs w:val="24"/>
-        </w:rPr>
-      </w:pPr>
-      <w:r>
-        <w:rPr>
-          <w:rFonts w:ascii="Arial" w:hAnsi="Arial" w:cs="Arial"/>
-          <w:sz w:val="24"/>
+        <w:t>Comunicação</w:t>
+      </w:r>
+    </w:p>
+    <w:p>
+      <w:pPr>
+        <w:pStyle w:val="PargrafodaLista"/>
+        <w:spacing w:line="360" w:lineRule="auto"/>
+        <w:ind w:left="0" w:firstLine="851"/>
+        <w:rPr>
+          <w:rFonts w:cs="Arial"/>
+          <w:szCs w:val="24"/>
+        </w:rPr>
+      </w:pPr>
+      <w:r>
+        <w:rPr>
+          <w:rFonts w:cs="Arial"/>
           <w:szCs w:val="24"/>
         </w:rPr>
         <w:t xml:space="preserve">- </w:t>
       </w:r>
       <w:r>
         <w:rPr>
-          <w:rFonts w:ascii="Arial" w:hAnsi="Arial" w:cs="Arial"/>
-          <w:sz w:val="24"/>
-          <w:szCs w:val="24"/>
-        </w:rPr>
-        <w:t>Uso de sistemas e ferramentas digitais</w:t>
+          <w:rFonts w:cs="Arial"/>
+          <w:szCs w:val="24"/>
+        </w:rPr>
+        <w:t>Trabalho em equipe</w:t>
       </w:r>
     </w:p>
     <w:p>
       <w:pPr>
         <w:pStyle w:val="PargrafodaLista"/>
         <w:spacing w:line="360" w:lineRule="auto"/>
-        <w:ind w:firstLine="131"/>
+        <w:ind w:left="0" w:firstLine="851"/>
         <w:rPr>
           <w:rFonts w:cs="Arial"/>
           <w:szCs w:val="24"/>
@@ -3493,55 +3391,13 @@
           <w:rFonts w:cs="Arial"/>
           <w:szCs w:val="24"/>
         </w:rPr>
-        <w:t>Banco de dados</w:t>
+        <w:t>Organização</w:t>
       </w:r>
     </w:p>
     <w:p>
       <w:pPr>
         <w:pStyle w:val="PargrafodaLista"/>
         <w:spacing w:line="360" w:lineRule="auto"/>
-        <w:ind w:firstLine="131"/>
-        <w:rPr>
-          <w:rFonts w:cs="Arial"/>
-          <w:szCs w:val="24"/>
-        </w:rPr>
-      </w:pPr>
-      <w:r>
-        <w:rPr>
-          <w:rFonts w:cs="Arial"/>
-          <w:szCs w:val="24"/>
-        </w:rPr>
-        <w:t xml:space="preserve">- </w:t>
-      </w:r>
-      <w:r>
-        <w:rPr>
-          <w:rFonts w:cs="Arial"/>
-          <w:szCs w:val="24"/>
-        </w:rPr>
-        <w:t>Conhecime</w:t>
-      </w:r>
-      <w:r>
-        <w:rPr>
-          <w:rFonts w:cs="Arial"/>
-          <w:szCs w:val="24"/>
-        </w:rPr>
-        <w:t>nto em tecnologia e informática</w:t>
-      </w:r>
-    </w:p>
-    <w:p>
-      <w:pPr>
-        <w:pStyle w:val="PargrafodaLista"/>
-        <w:spacing w:line="360" w:lineRule="auto"/>
-        <w:rPr>
-          <w:rFonts w:cs="Arial"/>
-          <w:szCs w:val="24"/>
-        </w:rPr>
-      </w:pPr>
-    </w:p>
-    <w:p>
-      <w:pPr>
-        <w:pStyle w:val="PargrafodaLista"/>
-        <w:spacing w:line="360" w:lineRule="auto"/>
         <w:ind w:left="0" w:firstLine="851"/>
         <w:rPr>
           <w:rFonts w:cs="Arial"/>
@@ -3553,177 +3409,8 @@
           <w:rFonts w:cs="Arial"/>
           <w:szCs w:val="24"/>
         </w:rPr>
-        <w:t xml:space="preserve">2) </w:t>
-      </w:r>
-      <w:r>
-        <w:rPr>
-          <w:rFonts w:cs="Arial"/>
-          <w:i/>
-          <w:szCs w:val="24"/>
-        </w:rPr>
-        <w:t xml:space="preserve">Soft </w:t>
-      </w:r>
-      <w:proofErr w:type="spellStart"/>
-      <w:r>
-        <w:rPr>
-          <w:rFonts w:cs="Arial"/>
-          <w:i/>
-          <w:szCs w:val="24"/>
-        </w:rPr>
-        <w:t>S</w:t>
-      </w:r>
-      <w:r>
-        <w:rPr>
-          <w:rFonts w:cs="Arial"/>
-          <w:i/>
-          <w:szCs w:val="24"/>
-        </w:rPr>
-        <w:t>kills</w:t>
-      </w:r>
-      <w:proofErr w:type="spellEnd"/>
-      <w:r>
-        <w:rPr>
-          <w:rFonts w:cs="Arial"/>
-          <w:i/>
-          <w:szCs w:val="24"/>
-        </w:rPr>
-        <w:t xml:space="preserve"> (habilidades comportamentais)</w:t>
-      </w:r>
-      <w:r>
-        <w:rPr>
-          <w:rFonts w:cs="Arial"/>
-          <w:i/>
-          <w:szCs w:val="24"/>
-        </w:rPr>
-        <w:t xml:space="preserve">, </w:t>
-      </w:r>
-      <w:r>
-        <w:rPr>
-          <w:rFonts w:cs="Arial"/>
-          <w:szCs w:val="24"/>
-        </w:rPr>
-        <w:t>s</w:t>
-      </w:r>
-      <w:r>
-        <w:rPr>
-          <w:rFonts w:cs="Arial"/>
-          <w:szCs w:val="24"/>
-        </w:rPr>
-        <w:t>ão competências relacionadas ao comportamento e à forma de agir no ambiente profissional. O site destaca como principais:</w:t>
-      </w:r>
-    </w:p>
-    <w:p>
-      <w:pPr>
-        <w:pStyle w:val="PargrafodaLista"/>
-        <w:spacing w:line="360" w:lineRule="auto"/>
-        <w:rPr>
-          <w:rFonts w:cs="Arial"/>
-          <w:szCs w:val="24"/>
-        </w:rPr>
-      </w:pPr>
-    </w:p>
-    <w:p>
-      <w:pPr>
-        <w:pStyle w:val="PargrafodaLista"/>
-        <w:spacing w:line="360" w:lineRule="auto"/>
-        <w:ind w:left="0" w:firstLine="851"/>
-        <w:rPr>
-          <w:rFonts w:cs="Arial"/>
-          <w:szCs w:val="24"/>
-        </w:rPr>
-      </w:pPr>
-      <w:r>
-        <w:rPr>
-          <w:rFonts w:cs="Arial"/>
-          <w:szCs w:val="24"/>
-        </w:rPr>
-        <w:t xml:space="preserve">- </w:t>
-      </w:r>
-      <w:r>
-        <w:rPr>
-          <w:rFonts w:cs="Arial"/>
-          <w:szCs w:val="24"/>
-        </w:rPr>
-        <w:t>Comunicação</w:t>
-      </w:r>
-    </w:p>
-    <w:p>
-      <w:pPr>
-        <w:pStyle w:val="PargrafodaLista"/>
-        <w:spacing w:line="360" w:lineRule="auto"/>
-        <w:ind w:left="0" w:firstLine="851"/>
-        <w:rPr>
-          <w:rFonts w:cs="Arial"/>
-          <w:szCs w:val="24"/>
-        </w:rPr>
-      </w:pPr>
-      <w:r>
-        <w:rPr>
-          <w:rFonts w:cs="Arial"/>
-          <w:szCs w:val="24"/>
-        </w:rPr>
-        <w:t xml:space="preserve">- </w:t>
-      </w:r>
-      <w:r>
-        <w:rPr>
-          <w:rFonts w:cs="Arial"/>
-          <w:szCs w:val="24"/>
-        </w:rPr>
-        <w:t>Trabalho em equipe</w:t>
-      </w:r>
-    </w:p>
-    <w:p>
-      <w:pPr>
-        <w:pStyle w:val="PargrafodaLista"/>
-        <w:spacing w:line="360" w:lineRule="auto"/>
-        <w:ind w:left="0" w:firstLine="851"/>
-        <w:rPr>
-          <w:rFonts w:cs="Arial"/>
-          <w:szCs w:val="24"/>
-        </w:rPr>
-      </w:pPr>
-      <w:r>
-        <w:rPr>
-          <w:rFonts w:cs="Arial"/>
-          <w:szCs w:val="24"/>
-        </w:rPr>
-        <w:t xml:space="preserve">- </w:t>
-      </w:r>
-      <w:r>
-        <w:rPr>
-          <w:rFonts w:cs="Arial"/>
-          <w:szCs w:val="24"/>
-        </w:rPr>
-        <w:t>Organização</w:t>
-      </w:r>
-    </w:p>
-    <w:p>
-      <w:pPr>
-        <w:pStyle w:val="PargrafodaLista"/>
-        <w:spacing w:line="360" w:lineRule="auto"/>
-        <w:ind w:left="0" w:firstLine="851"/>
-        <w:rPr>
-          <w:rFonts w:cs="Arial"/>
-          <w:szCs w:val="24"/>
-        </w:rPr>
-      </w:pPr>
-      <w:r>
-        <w:rPr>
-          <w:rFonts w:cs="Arial"/>
-          <w:szCs w:val="24"/>
-        </w:rPr>
-        <w:lastRenderedPageBreak/>
-        <w:t xml:space="preserve">- </w:t>
-      </w:r>
-      <w:proofErr w:type="gramStart"/>
-      <w:r>
-        <w:rPr>
-          <w:rFonts w:cs="Arial"/>
-          <w:szCs w:val="24"/>
-        </w:rPr>
-        <w:t>Pro atividade</w:t>
-      </w:r>
-      <w:proofErr w:type="gramEnd"/>
+        <w:t>- Pro atividade</w:t>
+      </w:r>
     </w:p>
     <w:p>
       <w:pPr>
@@ -3810,6 +3497,7 @@
           <w:sz w:val="24"/>
           <w:szCs w:val="24"/>
         </w:rPr>
+        <w:lastRenderedPageBreak/>
         <w:t>Por favor, responda sobre esta pesquisa:</w:t>
       </w:r>
       <w:bookmarkEnd w:id="4"/>
@@ -3856,7 +3544,55 @@
           <w:sz w:val="24"/>
           <w:szCs w:val="24"/>
         </w:rPr>
-        <w:t>Aprendi que o mercado de TI é uma das áreas que mais crescem no Brasil e no mundo. Os dados mostram que existe uma grande demanda por profissionais qualificados e que ainda há déficit de mão de obra. Também percebi que a tecnologia não para de evoluir, principalmente nas áreas de Inteligência Artificial, análise de dados e segurança da informação.</w:t>
+        <w:t xml:space="preserve">Aprendi que o mercado de TI é uma das áreas que mais crescem no Brasil e no mundo. Os dados mostram que existe uma grande demanda por profissionais qualificados e que ainda há </w:t>
+      </w:r>
+      <w:r>
+        <w:rPr>
+          <w:rFonts w:ascii="Arial" w:hAnsi="Arial" w:cs="Arial"/>
+          <w:sz w:val="24"/>
+          <w:szCs w:val="24"/>
+        </w:rPr>
+        <w:t>baixa</w:t>
+      </w:r>
+      <w:r>
+        <w:rPr>
+          <w:rFonts w:ascii="Arial" w:hAnsi="Arial" w:cs="Arial"/>
+          <w:sz w:val="24"/>
+          <w:szCs w:val="24"/>
+        </w:rPr>
+        <w:t xml:space="preserve"> de mão de obra. Também percebi que a tecnologia não para de evoluir, principalmente nas áreas de </w:t>
+      </w:r>
+      <w:r>
+        <w:rPr>
+          <w:rFonts w:ascii="Arial" w:hAnsi="Arial" w:cs="Arial"/>
+          <w:sz w:val="24"/>
+          <w:szCs w:val="24"/>
+        </w:rPr>
+        <w:t>i</w:t>
+      </w:r>
+      <w:r>
+        <w:rPr>
+          <w:rFonts w:ascii="Arial" w:hAnsi="Arial" w:cs="Arial"/>
+          <w:sz w:val="24"/>
+          <w:szCs w:val="24"/>
+        </w:rPr>
+        <w:t xml:space="preserve">nteligência </w:t>
+      </w:r>
+      <w:r>
+        <w:rPr>
+          <w:rFonts w:ascii="Arial" w:hAnsi="Arial" w:cs="Arial"/>
+          <w:sz w:val="24"/>
+          <w:szCs w:val="24"/>
+        </w:rPr>
+        <w:t>a</w:t>
+      </w:r>
+      <w:r>
+        <w:rPr>
+          <w:rFonts w:ascii="Arial" w:hAnsi="Arial" w:cs="Arial"/>
+          <w:sz w:val="24"/>
+          <w:szCs w:val="24"/>
+        </w:rPr>
+        <w:t>rtificial, análise de dados e segurança da informação.</w:t>
       </w:r>
     </w:p>
     <w:p>
@@ -4020,27 +3756,35 @@
           <w:sz w:val="24"/>
           <w:szCs w:val="24"/>
         </w:rPr>
+        <w:t xml:space="preserve">Gostaria de desenvolver um projeto na área de Desenvolvimento de Software ou Inteligência Artificial. </w:t>
+      </w:r>
+    </w:p>
+    <w:p>
+      <w:pPr>
+        <w:spacing w:line="360" w:lineRule="auto"/>
+        <w:ind w:left="567" w:firstLine="284"/>
+        <w:rPr>
+          <w:rFonts w:ascii="Arial" w:hAnsi="Arial" w:cs="Arial"/>
+          <w:sz w:val="24"/>
+          <w:szCs w:val="24"/>
+        </w:rPr>
+      </w:pPr>
+      <w:r>
+        <w:rPr>
+          <w:rFonts w:ascii="Arial" w:hAnsi="Arial" w:cs="Arial"/>
+          <w:sz w:val="24"/>
+          <w:szCs w:val="24"/>
+        </w:rPr>
+        <w:t xml:space="preserve">Essas áreas apresentam alta demanda no mercado, grande potencial de inovação e estão diretamente relacionadas ao curso de Desenvolvimento de </w:t>
+      </w:r>
+      <w:r>
+        <w:rPr>
+          <w:rFonts w:ascii="Arial" w:hAnsi="Arial" w:cs="Arial"/>
+          <w:sz w:val="24"/>
+          <w:szCs w:val="24"/>
+        </w:rPr>
         <w:lastRenderedPageBreak/>
-        <w:t xml:space="preserve">Gostaria de desenvolver um projeto na área de Desenvolvimento de Software ou Inteligência Artificial. </w:t>
-      </w:r>
-    </w:p>
-    <w:p>
-      <w:pPr>
-        <w:spacing w:line="360" w:lineRule="auto"/>
-        <w:ind w:left="567" w:firstLine="284"/>
-        <w:rPr>
-          <w:rFonts w:ascii="Arial" w:hAnsi="Arial" w:cs="Arial"/>
-          <w:sz w:val="24"/>
-          <w:szCs w:val="24"/>
-        </w:rPr>
-      </w:pPr>
-      <w:r>
-        <w:rPr>
-          <w:rFonts w:ascii="Arial" w:hAnsi="Arial" w:cs="Arial"/>
-          <w:sz w:val="24"/>
-          <w:szCs w:val="24"/>
-        </w:rPr>
-        <w:t>Essas áreas apresentam alta demanda no mercado, grande potencial de inovação e estão diretamente relacionadas ao curso de Desenvolvimento de Sistemas, possibilitando aplicar os conhecimentos técnicos adquiridos ao longo da formação.</w:t>
+        <w:t>Sistemas, possibilitando aplicar os conhecimentos técnicos adquiridos ao longo da formação.</w:t>
       </w:r>
     </w:p>
     <w:p>
@@ -4059,8 +3803,6 @@
         </w:rPr>
         <w:br w:type="page"/>
       </w:r>
-      <w:bookmarkStart w:id="5" w:name="_GoBack"/>
-      <w:bookmarkEnd w:id="5"/>
     </w:p>
     <w:p>
       <w:pPr>
@@ -4076,7 +3818,7 @@
     <w:sdt>
       <w:sdtPr>
         <w:rPr>
-          <w:rFonts w:ascii="Arial" w:hAnsi="Arial" w:cs="Arial"/>
+          <w:rFonts w:ascii="Arial" w:eastAsiaTheme="minorHAnsi" w:hAnsi="Arial" w:cs="Arial"/>
           <w:color w:val="auto"/>
           <w:sz w:val="24"/>
           <w:szCs w:val="24"/>
@@ -4087,11 +3829,6 @@
           <w:docPartUnique/>
         </w:docPartObj>
       </w:sdtPr>
-      <w:sdtEndPr>
-        <w:rPr>
-          <w:rFonts w:eastAsiaTheme="minorHAnsi"/>
-        </w:rPr>
-      </w:sdtEndPr>
       <w:sdtContent>
         <w:p>
           <w:pPr>
@@ -4312,25 +4049,7 @@
                   <w:sz w:val="24"/>
                   <w:szCs w:val="24"/>
                 </w:rPr>
-                <w:t xml:space="preserve">World </w:t>
-              </w:r>
-              <w:proofErr w:type="spellStart"/>
-              <w:r>
-                <w:rPr>
-                  <w:rFonts w:ascii="Arial" w:hAnsi="Arial" w:cs="Arial"/>
-                  <w:sz w:val="24"/>
-                  <w:szCs w:val="24"/>
-                </w:rPr>
-                <w:t>Economic</w:t>
-              </w:r>
-              <w:proofErr w:type="spellEnd"/>
-              <w:r>
-                <w:rPr>
-                  <w:rFonts w:ascii="Arial" w:hAnsi="Arial" w:cs="Arial"/>
-                  <w:sz w:val="24"/>
-                  <w:szCs w:val="24"/>
-                </w:rPr>
-                <w:t xml:space="preserve"> </w:t>
+                <w:t xml:space="preserve">World Economic </w:t>
               </w:r>
               <w:proofErr w:type="spellStart"/>
               <w:r>
@@ -4381,29 +4100,7 @@
                     <w:sz w:val="24"/>
                     <w:szCs w:val="24"/>
                   </w:rPr>
-                  <w:t xml:space="preserve"> Jobs </w:t>
-                </w:r>
-                <w:proofErr w:type="spellStart"/>
-                <w:r>
-                  <w:rPr>
-                    <w:rStyle w:val="Hyperlink"/>
-                    <w:rFonts w:ascii="Arial" w:hAnsi="Arial" w:cs="Arial"/>
-                    <w:color w:val="auto"/>
-                    <w:sz w:val="24"/>
-                    <w:szCs w:val="24"/>
-                  </w:rPr>
-                  <w:t>Report</w:t>
-                </w:r>
-                <w:proofErr w:type="spellEnd"/>
-                <w:r>
-                  <w:rPr>
-                    <w:rStyle w:val="Hyperlink"/>
-                    <w:rFonts w:ascii="Arial" w:hAnsi="Arial" w:cs="Arial"/>
-                    <w:color w:val="auto"/>
-                    <w:sz w:val="24"/>
-                    <w:szCs w:val="24"/>
-                  </w:rPr>
-                  <w:t xml:space="preserve"> 2023</w:t>
+                  <w:t xml:space="preserve"> Jobs Report 2023</w:t>
                 </w:r>
               </w:hyperlink>
               <w:r>
@@ -4557,7 +4254,7 @@
 </file>
 
 <file path=word/numbering.xml><?xml version="1.0" encoding="utf-8"?>
-<w:numbering xmlns:wpc="http://schemas.microsoft.com/office/word/2010/wordprocessingCanvas" xmlns:cx="http://schemas.microsoft.com/office/drawing/2014/chartex" xmlns:cx1="http://schemas.microsoft.com/office/drawing/2015/9/8/chartex" xmlns:mc="http://schemas.openxmlformats.org/markup-compatibility/2006" xmlns:o="urn:schemas-microsoft-com:office:office" xmlns:r="http://schemas.openxmlformats.org/officeDocument/2006/relationships" xmlns:m="http://schemas.openxmlformats.org/officeDocument/2006/math" xmlns:v="urn:schemas-microsoft-com:vml" xmlns:wp14="http://schemas.microsoft.com/office/word/2010/wordprocessingDrawing" xmlns:wp="http://schemas.openxmlformats.org/drawingml/2006/wordprocessingDrawing" xmlns:w10="urn:schemas-microsoft-com:office:word" xmlns:w="http://schemas.openxmlformats.org/wordprocessingml/2006/main" xmlns:w14="http://schemas.microsoft.com/office/word/2010/wordml" xmlns:w15="http://schemas.microsoft.com/office/word/2012/wordml" xmlns:w16se="http://schemas.microsoft.com/office/word/2015/wordml/symex" xmlns:wpg="http://schemas.microsoft.com/office/word/2010/wordprocessingGroup" xmlns:wpi="http://schemas.microsoft.com/office/word/2010/wordprocessingInk" xmlns:wne="http://schemas.microsoft.com/office/word/2006/wordml" xmlns:wps="http://schemas.microsoft.com/office/word/2010/wordprocessingShape" mc:Ignorable="w14 w15 w16se wp14">
+<w:numbering xmlns:wpc="http://schemas.microsoft.com/office/word/2010/wordprocessingCanvas" xmlns:cx="http://schemas.microsoft.com/office/drawing/2014/chartex" xmlns:cx1="http://schemas.microsoft.com/office/drawing/2015/9/8/chartex" xmlns:cx2="http://schemas.microsoft.com/office/drawing/2015/10/21/chartex" xmlns:cx3="http://schemas.microsoft.com/office/drawing/2016/5/9/chartex" xmlns:cx4="http://schemas.microsoft.com/office/drawing/2016/5/10/chartex" xmlns:cx5="http://schemas.microsoft.com/office/drawing/2016/5/11/chartex" xmlns:cx6="http://schemas.microsoft.com/office/drawing/2016/5/12/chartex" xmlns:cx7="http://schemas.microsoft.com/office/drawing/2016/5/13/chartex" xmlns:cx8="http://schemas.microsoft.com/office/drawing/2016/5/14/chartex" xmlns:mc="http://schemas.openxmlformats.org/markup-compatibility/2006" xmlns:aink="http://schemas.microsoft.com/office/drawing/2016/ink" xmlns:am3d="http://schemas.microsoft.com/office/drawing/2017/model3d" xmlns:o="urn:schemas-microsoft-com:office:office" xmlns:oel="http://schemas.microsoft.com/office/2019/extlst" xmlns:r="http://schemas.openxmlformats.org/officeDocument/2006/relationships" xmlns:m="http://schemas.openxmlformats.org/officeDocument/2006/math" xmlns:v="urn:schemas-microsoft-com:vml" xmlns:wp14="http://schemas.microsoft.com/office/word/2010/wordprocessingDrawing" xmlns:wp="http://schemas.openxmlformats.org/drawingml/2006/wordprocessingDrawing" xmlns:w10="urn:schemas-microsoft-com:office:word" xmlns:w="http://schemas.openxmlformats.org/wordprocessingml/2006/main" xmlns:w14="http://schemas.microsoft.com/office/word/2010/wordml" xmlns:w15="http://schemas.microsoft.com/office/word/2012/wordml" xmlns:w16cex="http://schemas.microsoft.com/office/word/2018/wordml/cex" xmlns:w16cid="http://schemas.microsoft.com/office/word/2016/wordml/cid" xmlns:w16="http://schemas.microsoft.com/office/word/2018/wordml" xmlns:w16sdtdh="http://schemas.microsoft.com/office/word/2020/wordml/sdtdatahash" xmlns:w16se="http://schemas.microsoft.com/office/word/2015/wordml/symex" xmlns:wpg="http://schemas.microsoft.com/office/word/2010/wordprocessingGroup" xmlns:wpi="http://schemas.microsoft.com/office/word/2010/wordprocessingInk" xmlns:wne="http://schemas.microsoft.com/office/word/2006/wordml" xmlns:wps="http://schemas.microsoft.com/office/word/2010/wordprocessingShape" mc:Ignorable="w14 w15 w16se w16cid w16 w16cex w16sdtdh wp14">
   <w:abstractNum w:abstractNumId="0" w15:restartNumberingAfterBreak="0">
     <w:nsid w:val="05BB7803"/>
     <w:multiLevelType w:val="multilevel"/>
@@ -5606,49 +5303,49 @@
       </w:pPr>
     </w:lvl>
   </w:abstractNum>
-  <w:num w:numId="1">
+  <w:num w:numId="1" w16cid:durableId="351493266">
     <w:abstractNumId w:val="2"/>
   </w:num>
-  <w:num w:numId="2">
+  <w:num w:numId="2" w16cid:durableId="1388263501">
     <w:abstractNumId w:val="8"/>
   </w:num>
-  <w:num w:numId="3">
+  <w:num w:numId="3" w16cid:durableId="519272289">
     <w:abstractNumId w:val="4"/>
   </w:num>
-  <w:num w:numId="4">
+  <w:num w:numId="4" w16cid:durableId="1909657124">
     <w:abstractNumId w:val="10"/>
   </w:num>
-  <w:num w:numId="5">
+  <w:num w:numId="5" w16cid:durableId="2093509038">
     <w:abstractNumId w:val="6"/>
   </w:num>
-  <w:num w:numId="6">
+  <w:num w:numId="6" w16cid:durableId="38818526">
     <w:abstractNumId w:val="5"/>
   </w:num>
-  <w:num w:numId="7">
+  <w:num w:numId="7" w16cid:durableId="1960799162">
     <w:abstractNumId w:val="7"/>
   </w:num>
-  <w:num w:numId="8">
+  <w:num w:numId="8" w16cid:durableId="376904074">
     <w:abstractNumId w:val="9"/>
   </w:num>
-  <w:num w:numId="9">
+  <w:num w:numId="9" w16cid:durableId="1467162505">
     <w:abstractNumId w:val="3"/>
   </w:num>
-  <w:num w:numId="10">
+  <w:num w:numId="10" w16cid:durableId="2089888886">
     <w:abstractNumId w:val="11"/>
   </w:num>
-  <w:num w:numId="11">
+  <w:num w:numId="11" w16cid:durableId="517353528">
     <w:abstractNumId w:val="11"/>
     <w:lvlOverride w:ilvl="0">
       <w:startOverride w:val="1"/>
     </w:lvlOverride>
   </w:num>
-  <w:num w:numId="12">
+  <w:num w:numId="12" w16cid:durableId="1683896465">
     <w:abstractNumId w:val="1"/>
   </w:num>
-  <w:num w:numId="13">
+  <w:num w:numId="13" w16cid:durableId="2063752740">
     <w:abstractNumId w:val="0"/>
   </w:num>
-  <w:num w:numId="14">
+  <w:num w:numId="14" w16cid:durableId="1989742988">
     <w:abstractNumId w:val="0"/>
     <w:lvlOverride w:ilvl="0">
       <w:startOverride w:val="1"/>
@@ -5682,7 +5379,7 @@
 </file>
 
 <file path=word/styles.xml><?xml version="1.0" encoding="utf-8"?>
-<w:styles xmlns:mc="http://schemas.openxmlformats.org/markup-compatibility/2006" xmlns:r="http://schemas.openxmlformats.org/officeDocument/2006/relationships" xmlns:w="http://schemas.openxmlformats.org/wordprocessingml/2006/main" xmlns:w14="http://schemas.microsoft.com/office/word/2010/wordml" xmlns:w15="http://schemas.microsoft.com/office/word/2012/wordml" xmlns:w16se="http://schemas.microsoft.com/office/word/2015/wordml/symex" mc:Ignorable="w14 w15 w16se">
+<w:styles xmlns:mc="http://schemas.openxmlformats.org/markup-compatibility/2006" xmlns:r="http://schemas.openxmlformats.org/officeDocument/2006/relationships" xmlns:w="http://schemas.openxmlformats.org/wordprocessingml/2006/main" xmlns:w14="http://schemas.microsoft.com/office/word/2010/wordml" xmlns:w15="http://schemas.microsoft.com/office/word/2012/wordml" xmlns:w16cex="http://schemas.microsoft.com/office/word/2018/wordml/cex" xmlns:w16cid="http://schemas.microsoft.com/office/word/2016/wordml/cid" xmlns:w16="http://schemas.microsoft.com/office/word/2018/wordml" xmlns:w16sdtdh="http://schemas.microsoft.com/office/word/2020/wordml/sdtdatahash" xmlns:w16se="http://schemas.microsoft.com/office/word/2015/wordml/symex" mc:Ignorable="w14 w15 w16se w16cid w16 w16cex w16sdtdh">
   <w:docDefaults>
     <w:rPrDefault>
       <w:rPr>
@@ -5698,7 +5395,7 @@
       </w:pPr>
     </w:pPrDefault>
   </w:docDefaults>
-  <w:latentStyles w:defLockedState="0" w:defUIPriority="99" w:defSemiHidden="0" w:defUnhideWhenUsed="0" w:defQFormat="0" w:count="371">
+  <w:latentStyles w:defLockedState="0" w:defUIPriority="99" w:defSemiHidden="0" w:defUnhideWhenUsed="0" w:defQFormat="0" w:count="376">
     <w:lsdException w:name="Normal" w:uiPriority="0" w:qFormat="1"/>
     <w:lsdException w:name="heading 1" w:uiPriority="9" w:qFormat="1"/>
     <w:lsdException w:name="heading 2" w:semiHidden="1" w:uiPriority="9" w:unhideWhenUsed="1" w:qFormat="1"/>
@@ -6070,6 +5767,11 @@
     <w:lsdException w:name="List Table 5 Dark Accent 6" w:uiPriority="50"/>
     <w:lsdException w:name="List Table 6 Colorful Accent 6" w:uiPriority="51"/>
     <w:lsdException w:name="List Table 7 Colorful Accent 6" w:uiPriority="52"/>
+    <w:lsdException w:name="Mention" w:semiHidden="1" w:unhideWhenUsed="1"/>
+    <w:lsdException w:name="Smart Hyperlink" w:semiHidden="1" w:unhideWhenUsed="1"/>
+    <w:lsdException w:name="Hashtag" w:semiHidden="1" w:unhideWhenUsed="1"/>
+    <w:lsdException w:name="Unresolved Mention" w:semiHidden="1" w:unhideWhenUsed="1"/>
+    <w:lsdException w:name="Smart Link" w:semiHidden="1" w:unhideWhenUsed="1"/>
   </w:latentStyles>
   <w:style w:type="paragraph" w:default="1" w:styleId="Normal">
     <w:name w:val="Normal"/>
@@ -6144,6 +5846,7 @@
   <w:style w:type="character" w:default="1" w:styleId="Fontepargpadro">
     <w:name w:val="Default Paragraph Font"/>
     <w:uiPriority w:val="1"/>
+    <w:semiHidden/>
     <w:unhideWhenUsed/>
   </w:style>
   <w:style w:type="table" w:default="1" w:styleId="Tabelanormal">

</xml_diff>